<commit_message>
beautifyde the code and the website
</commit_message>
<xml_diff>
--- a/Dokumentation.docx
+++ b/Dokumentation.docx
@@ -69,13 +69,8 @@
                                 <w:pPr>
                                   <w:pStyle w:val="TitelTitelseite"/>
                                 </w:pPr>
-                                <w:proofErr w:type="spellStart"/>
                                 <w:r>
-                                  <w:t>Mtg</w:t>
-                                </w:r>
-                                <w:proofErr w:type="spellEnd"/>
-                                <w:r>
-                                  <w:t>-Fanpage</w:t>
+                                  <w:t>Mtg-Fanpage</w:t>
                                 </w:r>
                               </w:p>
                               <w:p>
@@ -257,13 +252,8 @@
                           <w:pPr>
                             <w:pStyle w:val="TitelTitelseite"/>
                           </w:pPr>
-                          <w:proofErr w:type="spellStart"/>
                           <w:r>
-                            <w:t>Mtg</w:t>
-                          </w:r>
-                          <w:proofErr w:type="spellEnd"/>
-                          <w:r>
-                            <w:t>-Fanpage</w:t>
+                            <w:t>Mtg-Fanpage</w:t>
                           </w:r>
                         </w:p>
                         <w:p>
@@ -2080,23 +2070,7 @@
         <w:t>.</w:t>
       </w:r>
       <w:r>
-        <w:t xml:space="preserve"> Diese Seite ist </w:t>
-      </w:r>
-      <w:proofErr w:type="spellStart"/>
-      <w:r>
-        <w:t>vorallem</w:t>
-      </w:r>
-      <w:proofErr w:type="spellEnd"/>
-      <w:r>
-        <w:t xml:space="preserve"> für Leute gedacht, die noch nie Magic gespielt haben und neugierig sind etwas </w:t>
-      </w:r>
-      <w:proofErr w:type="gramStart"/>
-      <w:r>
-        <w:t>neues</w:t>
-      </w:r>
-      <w:proofErr w:type="gramEnd"/>
-      <w:r>
-        <w:t xml:space="preserve"> zu testen.</w:t>
+        <w:t xml:space="preserve"> Diese Seite ist vorallem für Leute gedacht, die noch nie Magic gespielt haben und neugierig sind etwas neues zu testen.</w:t>
       </w:r>
     </w:p>
     <w:p>
@@ -2284,15 +2258,7 @@
         <w:t>soll</w:t>
       </w:r>
       <w:r>
-        <w:t xml:space="preserve"> mit CSS formatiert werden. Dabei müssen alle Elemente in externen </w:t>
-      </w:r>
-      <w:proofErr w:type="gramStart"/>
-      <w:r>
-        <w:t>CSS Dateien</w:t>
-      </w:r>
-      <w:proofErr w:type="gramEnd"/>
-      <w:r>
-        <w:t xml:space="preserve"> ausgelagert werden.</w:t>
+        <w:t xml:space="preserve"> mit CSS formatiert werden. Dabei müssen alle Elemente in externen CSS Dateien ausgelagert werden.</w:t>
       </w:r>
     </w:p>
     <w:p>
@@ -2369,14 +2335,12 @@
           <w:lang w:val="fr-CH"/>
         </w:rPr>
       </w:pPr>
-      <w:proofErr w:type="spellStart"/>
       <w:r>
         <w:rPr>
           <w:lang w:val="fr-CH"/>
         </w:rPr>
         <w:t>Kompatibilität</w:t>
       </w:r>
-      <w:proofErr w:type="spellEnd"/>
     </w:p>
     <w:p>
       <w:pPr>
@@ -2482,15 +2446,7 @@
         <w:jc w:val="both"/>
       </w:pPr>
       <w:r>
-        <w:t xml:space="preserve">Wer Internetseiten erstellt, muss die rechtlichen Rahmenbedingungen kennen. Das wichtigste Recht dabei ist das Urheberrecht. Es schütz das geistige Eigentum eines Urhebers. Wer seine Webseite veröffentlicht (z.B. im Internet) muss daher seine Rechten und Pflichten kennen. Zum Beispiel ist es nicht erlaubt </w:t>
-      </w:r>
-      <w:proofErr w:type="gramStart"/>
-      <w:r>
-        <w:t>Bilder</w:t>
-      </w:r>
-      <w:proofErr w:type="gramEnd"/>
-      <w:r>
-        <w:t xml:space="preserve"> die auf Google gefunden wurden auf der eigenen Webseite zu verwenden.</w:t>
+        <w:t>Wer Internetseiten erstellt, muss die rechtlichen Rahmenbedingungen kennen. Das wichtigste Recht dabei ist das Urheberrecht. Es schütz das geistige Eigentum eines Urhebers. Wer seine Webseite veröffentlicht (z.B. im Internet) muss daher seine Rechten und Pflichten kennen. Zum Beispiel ist es nicht erlaubt Bilder die auf Google gefunden wurden auf der eigenen Webseite zu verwenden.</w:t>
       </w:r>
     </w:p>
     <w:p>
@@ -2530,19 +2486,7 @@
           <w:rPr>
             <w:rStyle w:val="Hyperlink"/>
           </w:rPr>
-          <w:t>http://www.flickr.com/creat</w:t>
-        </w:r>
-        <w:r>
-          <w:rPr>
-            <w:rStyle w:val="Hyperlink"/>
-          </w:rPr>
-          <w:t>i</w:t>
-        </w:r>
-        <w:r>
-          <w:rPr>
-            <w:rStyle w:val="Hyperlink"/>
-          </w:rPr>
-          <w:t>vecommons/</w:t>
+          <w:t>http://www.flickr.com/creativecommons/</w:t>
         </w:r>
       </w:hyperlink>
       <w:r>
@@ -2756,15 +2700,7 @@
         <w:spacing w:after="360" w:line="276" w:lineRule="auto"/>
       </w:pPr>
       <w:r>
-        <w:t xml:space="preserve">Meine Website ist für die Leute gedacht, die noch keine Ahnung von </w:t>
-      </w:r>
-      <w:proofErr w:type="spellStart"/>
-      <w:r>
-        <w:t>Mtg</w:t>
-      </w:r>
-      <w:proofErr w:type="spellEnd"/>
-      <w:r>
-        <w:t xml:space="preserve"> haben und für die Leute die schon ein bisschen mehr Ahnung davon haben.</w:t>
+        <w:t>Meine Website ist für die Leute gedacht, die noch keine Ahnung von Mtg haben und für die Leute die schon ein bisschen mehr Ahnung davon haben.</w:t>
       </w:r>
     </w:p>
     <w:p>
@@ -3208,6 +3144,9 @@
         </w:rPr>
       </w:pPr>
       <w:r>
+        <w:rPr>
+          <w:noProof/>
+        </w:rPr>
         <w:drawing>
           <wp:inline distT="0" distB="0" distL="0" distR="0" wp14:anchorId="7027C943" wp14:editId="0E26E112">
             <wp:extent cx="6120130" cy="2790825"/>
@@ -3255,15 +3194,7 @@
         <w:spacing w:after="0"/>
       </w:pPr>
       <w:r>
-        <w:t xml:space="preserve">Die Desktop Version, ist bei mir ähnlich wie die Mobile </w:t>
-      </w:r>
-      <w:proofErr w:type="spellStart"/>
-      <w:r>
-        <w:t>version</w:t>
-      </w:r>
-      <w:proofErr w:type="spellEnd"/>
-      <w:r>
-        <w:t>.</w:t>
+        <w:t>Die Desktop Version, ist bei mir ähnlich wie die Mobile version.</w:t>
       </w:r>
       <w:r>
         <w:br w:type="page"/>
@@ -3440,34 +3371,13 @@
         </w:tabs>
         <w:spacing w:before="0" w:after="120" w:line="240" w:lineRule="auto"/>
       </w:pPr>
-      <w:proofErr w:type="spellStart"/>
-      <w:r>
-        <w:t>Yu</w:t>
-      </w:r>
-      <w:proofErr w:type="spellEnd"/>
-      <w:r>
-        <w:t xml:space="preserve"> </w:t>
-      </w:r>
-      <w:proofErr w:type="spellStart"/>
-      <w:r>
-        <w:t>Gothic</w:t>
-      </w:r>
-      <w:proofErr w:type="spellEnd"/>
-      <w:r>
-        <w:t xml:space="preserve"> UI</w:t>
-      </w:r>
-    </w:p>
-    <w:p>
-      <w:r>
-        <w:t xml:space="preserve">Diese Schriftart habe ich für den </w:t>
-      </w:r>
-      <w:proofErr w:type="spellStart"/>
-      <w:r>
-        <w:t>fliesstext</w:t>
-      </w:r>
-      <w:proofErr w:type="spellEnd"/>
-      <w:r>
-        <w:t>, sowie auch für die Aufzählungen gebraucht.</w:t>
+      <w:r>
+        <w:t>Yu Gothic UI</w:t>
+      </w:r>
+    </w:p>
+    <w:p>
+      <w:r>
+        <w:t>Diese Schriftart habe ich für den fliesstext, sowie auch für die Aufzählungen gebraucht.</w:t>
       </w:r>
     </w:p>
     <w:p>
@@ -3481,11 +3391,9 @@
         </w:tabs>
         <w:spacing w:before="0" w:after="120" w:line="240" w:lineRule="auto"/>
       </w:pPr>
-      <w:proofErr w:type="spellStart"/>
       <w:r>
         <w:t>Archivo</w:t>
       </w:r>
-      <w:proofErr w:type="spellEnd"/>
     </w:p>
     <w:p>
       <w:r>
@@ -3501,14 +3409,12 @@
       </w:pPr>
       <w:bookmarkStart w:id="57" w:name="_Toc1388176"/>
       <w:bookmarkStart w:id="58" w:name="_Toc76134705"/>
-      <w:proofErr w:type="spellStart"/>
       <w:r>
         <w:lastRenderedPageBreak/>
         <w:t>Testing</w:t>
       </w:r>
       <w:bookmarkEnd w:id="57"/>
       <w:bookmarkEnd w:id="58"/>
-      <w:proofErr w:type="spellEnd"/>
     </w:p>
     <w:p>
       <w:pPr>
@@ -3536,15 +3442,9 @@
           <w:numId w:val="41"/>
         </w:numPr>
         <w:spacing w:after="360" w:line="276" w:lineRule="auto"/>
-        <w:rPr>
-          <w:highlight w:val="yellow"/>
-        </w:rPr>
-      </w:pPr>
-      <w:r>
-        <w:rPr>
-          <w:highlight w:val="yellow"/>
-        </w:rPr>
-        <w:t>Auf welchem Betriebssystem wird getestet?</w:t>
+      </w:pPr>
+      <w:r>
+        <w:t>Windows</w:t>
       </w:r>
     </w:p>
     <w:p>
@@ -3555,15 +3455,12 @@
           <w:numId w:val="41"/>
         </w:numPr>
         <w:spacing w:after="360" w:line="276" w:lineRule="auto"/>
-        <w:rPr>
-          <w:highlight w:val="yellow"/>
-        </w:rPr>
-      </w:pPr>
-      <w:r>
-        <w:rPr>
-          <w:highlight w:val="yellow"/>
-        </w:rPr>
-        <w:t>Mit welchem Browser wird getestet?</w:t>
+      </w:pPr>
+      <w:r>
+        <w:t xml:space="preserve">Chrome Firefox </w:t>
+      </w:r>
+      <w:r>
+        <w:t>Safari</w:t>
       </w:r>
     </w:p>
     <w:p>
@@ -3574,39 +3471,12 @@
           <w:numId w:val="41"/>
         </w:numPr>
         <w:spacing w:after="360" w:line="276" w:lineRule="auto"/>
-        <w:rPr>
-          <w:highlight w:val="yellow"/>
-        </w:rPr>
-      </w:pPr>
-      <w:r>
-        <w:rPr>
-          <w:highlight w:val="yellow"/>
-        </w:rPr>
-        <w:t>Auf welchem Gerät w</w:t>
-      </w:r>
-      <w:r>
-        <w:rPr>
-          <w:highlight w:val="yellow"/>
-        </w:rPr>
-        <w:t>ird</w:t>
-      </w:r>
-      <w:r>
-        <w:rPr>
-          <w:highlight w:val="yellow"/>
-        </w:rPr>
-        <w:t xml:space="preserve"> getestet</w:t>
-      </w:r>
-      <w:r>
-        <w:rPr>
-          <w:highlight w:val="yellow"/>
-        </w:rPr>
-        <w:t xml:space="preserve"> (technische Angaben)</w:t>
-      </w:r>
-      <w:r>
-        <w:rPr>
-          <w:highlight w:val="yellow"/>
-        </w:rPr>
-        <w:t>?</w:t>
+      </w:pPr>
+      <w:r>
+        <w:t xml:space="preserve">Windows </w:t>
+      </w:r>
+      <w:r>
+        <w:t>64-Bit-Betriebssystem, x64-basierter Prozessor</w:t>
       </w:r>
     </w:p>
     <w:p>
@@ -3617,27 +3487,9 @@
           <w:numId w:val="41"/>
         </w:numPr>
         <w:spacing w:after="360" w:line="276" w:lineRule="auto"/>
-        <w:rPr>
-          <w:highlight w:val="yellow"/>
-        </w:rPr>
-      </w:pPr>
-      <w:r>
-        <w:rPr>
-          <w:highlight w:val="yellow"/>
-        </w:rPr>
-        <w:t xml:space="preserve">Was sind die Dimensionen und Auflösung des </w:t>
-      </w:r>
-      <w:r>
-        <w:rPr>
-          <w:highlight w:val="yellow"/>
-        </w:rPr>
-        <w:t>Displays</w:t>
-      </w:r>
-      <w:r>
-        <w:rPr>
-          <w:highlight w:val="yellow"/>
-        </w:rPr>
-        <w:t>?</w:t>
+      </w:pPr>
+      <w:r>
+        <w:t>1920x1080</w:t>
       </w:r>
     </w:p>
     <w:p>
@@ -3761,17 +3613,15 @@
             <w:pPr>
               <w:spacing w:after="0"/>
               <w:rPr>
-                <w:highlight w:val="yellow"/>
                 <w:lang w:val="fr-CH"/>
               </w:rPr>
             </w:pPr>
             <w:r>
               <w:rPr>
                 <w:noProof/>
-                <w:highlight w:val="yellow"/>
                 <w:lang w:val="fr-CH"/>
               </w:rPr>
-              <w:t>Testfallnummer</w:t>
+              <w:t>T-01</w:t>
             </w:r>
           </w:p>
         </w:tc>
@@ -3805,15 +3655,10 @@
           <w:p>
             <w:pPr>
               <w:spacing w:after="0"/>
-              <w:rPr>
-                <w:highlight w:val="yellow"/>
-              </w:rPr>
+              <w:jc w:val="both"/>
             </w:pPr>
             <w:r>
-              <w:rPr>
-                <w:highlight w:val="yellow"/>
-              </w:rPr>
-              <w:t>Was muss gegeben sein, damit dieser Test durchgeführt werden kann?</w:t>
+              <w:t>-</w:t>
             </w:r>
           </w:p>
         </w:tc>
@@ -3847,15 +3692,10 @@
           <w:p>
             <w:pPr>
               <w:spacing w:after="0"/>
-              <w:rPr>
-                <w:highlight w:val="yellow"/>
-              </w:rPr>
+              <w:jc w:val="both"/>
             </w:pPr>
             <w:r>
-              <w:rPr>
-                <w:highlight w:val="yellow"/>
-              </w:rPr>
-              <w:t>Welche Schritte werden bei der Durchführung des Tests durchlaufen?</w:t>
+              <w:t>Man öffnet die Website und man sollte die Bilder sehen können.</w:t>
             </w:r>
           </w:p>
         </w:tc>
@@ -3887,28 +3727,31 @@
           <w:p>
             <w:pPr>
               <w:spacing w:after="0"/>
+              <w:jc w:val="both"/>
               <w:rPr>
-                <w:highlight w:val="yellow"/>
+                <w:rFonts w:ascii="Cambria" w:hAnsi="Cambria"/>
               </w:rPr>
             </w:pPr>
             <w:r>
+              <w:t>Die Bilder sind immer neben dem dazuge</w:t>
+            </w:r>
+            <w:r>
+              <w:t>h</w:t>
+            </w:r>
+            <w:r>
               <w:rPr>
-                <w:highlight w:val="yellow"/>
+                <w:rFonts w:ascii="Cambria" w:hAnsi="Cambria"/>
               </w:rPr>
-              <w:t>Was sollte nun passiert sein?</w:t>
+              <w:t>örigen Text.</w:t>
             </w:r>
           </w:p>
         </w:tc>
       </w:tr>
     </w:tbl>
     <w:p/>
-    <w:p>
-      <w:r>
-        <w:t>Beispiel:</w:t>
-      </w:r>
-    </w:p>
     <w:tbl>
       <w:tblPr>
+        <w:tblpPr w:leftFromText="141" w:rightFromText="141" w:vertAnchor="text" w:horzAnchor="margin" w:tblpY="-2"/>
         <w:tblW w:w="9292" w:type="dxa"/>
         <w:tblLook w:val="04A0" w:firstRow="1" w:lastRow="0" w:firstColumn="1" w:lastColumn="0" w:noHBand="0" w:noVBand="1"/>
       </w:tblPr>
@@ -3990,17 +3833,22 @@
             <w:pPr>
               <w:spacing w:after="0"/>
               <w:rPr>
-                <w:highlight w:val="yellow"/>
                 <w:lang w:val="fr-CH"/>
               </w:rPr>
             </w:pPr>
             <w:r>
               <w:rPr>
                 <w:noProof/>
-                <w:highlight w:val="yellow"/>
                 <w:lang w:val="fr-CH"/>
               </w:rPr>
-              <w:t>T-01</w:t>
+              <w:t>T-0</w:t>
+            </w:r>
+            <w:r>
+              <w:rPr>
+                <w:noProof/>
+                <w:lang w:val="fr-CH"/>
+              </w:rPr>
+              <w:t>2</w:t>
             </w:r>
           </w:p>
         </w:tc>
@@ -4035,21 +3883,9 @@
             <w:pPr>
               <w:spacing w:after="0"/>
               <w:jc w:val="both"/>
-              <w:rPr>
-                <w:highlight w:val="yellow"/>
-              </w:rPr>
             </w:pPr>
             <w:r>
-              <w:rPr>
-                <w:highlight w:val="yellow"/>
-              </w:rPr>
-              <w:t>T-03 muss erfüllt sein (Fotos der Fotogalerie «Tastaturen» werden angezeigt)</w:t>
-            </w:r>
-            <w:r>
-              <w:rPr>
-                <w:highlight w:val="yellow"/>
-              </w:rPr>
-              <w:t>.</w:t>
+              <w:t>-</w:t>
             </w:r>
           </w:p>
         </w:tc>
@@ -4084,49 +3920,27 @@
             <w:pPr>
               <w:spacing w:after="0"/>
               <w:jc w:val="both"/>
-              <w:rPr>
-                <w:highlight w:val="yellow"/>
-              </w:rPr>
             </w:pPr>
             <w:r>
-              <w:rPr>
-                <w:highlight w:val="yellow"/>
-              </w:rPr>
-              <w:t xml:space="preserve">Klick auf «Produkte» im Hauptmenu, dann Klick auf «Tastaturen» im </w:t>
-            </w:r>
-            <w:proofErr w:type="spellStart"/>
-            <w:r>
-              <w:rPr>
-                <w:highlight w:val="yellow"/>
-              </w:rPr>
-              <w:t>Submenu</w:t>
-            </w:r>
-            <w:proofErr w:type="spellEnd"/>
-            <w:r>
-              <w:rPr>
-                <w:highlight w:val="yellow"/>
-              </w:rPr>
-              <w:t>.</w:t>
+              <w:t xml:space="preserve">Man öffnet die Website und man sollte </w:t>
             </w:r>
             <w:r>
-              <w:rPr>
-                <w:highlight w:val="yellow"/>
-              </w:rPr>
-              <w:t xml:space="preserve"> F12 drücken und </w:t>
+              <w:t>zuoberst</w:t>
             </w:r>
-            <w:proofErr w:type="gramStart"/>
             <w:r>
-              <w:rPr>
-                <w:highlight w:val="yellow"/>
-              </w:rPr>
-              <w:t>im responsive Modus</w:t>
+              <w:t xml:space="preserve"> </w:t>
             </w:r>
-            <w:proofErr w:type="gramEnd"/>
             <w:r>
-              <w:rPr>
-                <w:highlight w:val="yellow"/>
-              </w:rPr>
-              <w:t xml:space="preserve"> «Galaxy S5» auswählen.</w:t>
+              <w:t>ein Menü</w:t>
+            </w:r>
+            <w:r>
+              <w:t xml:space="preserve"> sehen können</w:t>
+            </w:r>
+            <w:r>
+              <w:t xml:space="preserve"> und darauf herumklicken können und so auf die dazugehörige Seite kommen</w:t>
+            </w:r>
+            <w:r>
+              <w:t>.</w:t>
             </w:r>
           </w:p>
         </w:tc>
@@ -4160,20 +3974,233 @@
               <w:spacing w:after="0"/>
               <w:jc w:val="both"/>
               <w:rPr>
-                <w:highlight w:val="yellow"/>
+                <w:rFonts w:ascii="Cambria" w:hAnsi="Cambria"/>
               </w:rPr>
             </w:pPr>
             <w:r>
-              <w:rPr>
-                <w:highlight w:val="yellow"/>
-              </w:rPr>
-              <w:t>Bilder der verschiedenen Tastaturen werden untereinander dargestellt (eine Spalte).</w:t>
+              <w:t>Das Menü befindet sich oben und ist bedienbar.</w:t>
             </w:r>
           </w:p>
         </w:tc>
       </w:tr>
     </w:tbl>
-    <w:p/>
+    <w:tbl>
+      <w:tblPr>
+        <w:tblpPr w:leftFromText="141" w:rightFromText="141" w:vertAnchor="text" w:horzAnchor="margin" w:tblpY="3224"/>
+        <w:tblW w:w="9292" w:type="dxa"/>
+        <w:tblLook w:val="04A0" w:firstRow="1" w:lastRow="0" w:firstColumn="1" w:lastColumn="0" w:noHBand="0" w:noVBand="1"/>
+      </w:tblPr>
+      <w:tblGrid>
+        <w:gridCol w:w="2020"/>
+        <w:gridCol w:w="7272"/>
+      </w:tblGrid>
+      <w:tr>
+        <w:tc>
+          <w:tcPr>
+            <w:tcW w:w="2020" w:type="dxa"/>
+            <w:tcBorders>
+              <w:bottom w:val="single" w:sz="4" w:space="0" w:color="auto"/>
+            </w:tcBorders>
+          </w:tcPr>
+          <w:p>
+            <w:pPr>
+              <w:rPr>
+                <w:color w:val="00B0F0"/>
+              </w:rPr>
+            </w:pPr>
+            <w:r>
+              <w:rPr>
+                <w:color w:val="00B0F0"/>
+              </w:rPr>
+              <w:t>Abschnitt</w:t>
+            </w:r>
+          </w:p>
+        </w:tc>
+        <w:tc>
+          <w:tcPr>
+            <w:tcW w:w="7272" w:type="dxa"/>
+            <w:tcBorders>
+              <w:bottom w:val="single" w:sz="4" w:space="0" w:color="auto"/>
+            </w:tcBorders>
+          </w:tcPr>
+          <w:p>
+            <w:pPr>
+              <w:rPr>
+                <w:color w:val="00B0F0"/>
+              </w:rPr>
+            </w:pPr>
+            <w:r>
+              <w:rPr>
+                <w:color w:val="00B0F0"/>
+              </w:rPr>
+              <w:t>Inhalt</w:t>
+            </w:r>
+          </w:p>
+        </w:tc>
+      </w:tr>
+      <w:tr>
+        <w:tc>
+          <w:tcPr>
+            <w:tcW w:w="2020" w:type="dxa"/>
+            <w:tcBorders>
+              <w:top w:val="single" w:sz="4" w:space="0" w:color="auto"/>
+              <w:bottom w:val="dotted" w:sz="4" w:space="0" w:color="auto"/>
+            </w:tcBorders>
+          </w:tcPr>
+          <w:p>
+            <w:pPr>
+              <w:spacing w:after="0"/>
+            </w:pPr>
+            <w:r>
+              <w:t>ID</w:t>
+            </w:r>
+          </w:p>
+        </w:tc>
+        <w:tc>
+          <w:tcPr>
+            <w:tcW w:w="7272" w:type="dxa"/>
+            <w:tcBorders>
+              <w:top w:val="single" w:sz="4" w:space="0" w:color="auto"/>
+              <w:bottom w:val="dotted" w:sz="4" w:space="0" w:color="auto"/>
+            </w:tcBorders>
+          </w:tcPr>
+          <w:p>
+            <w:pPr>
+              <w:spacing w:after="0"/>
+              <w:rPr>
+                <w:lang w:val="fr-CH"/>
+              </w:rPr>
+            </w:pPr>
+            <w:r>
+              <w:rPr>
+                <w:noProof/>
+                <w:lang w:val="fr-CH"/>
+              </w:rPr>
+              <w:t>T-0</w:t>
+            </w:r>
+            <w:r>
+              <w:rPr>
+                <w:noProof/>
+                <w:lang w:val="fr-CH"/>
+              </w:rPr>
+              <w:t>3</w:t>
+            </w:r>
+          </w:p>
+        </w:tc>
+      </w:tr>
+      <w:tr>
+        <w:tc>
+          <w:tcPr>
+            <w:tcW w:w="2020" w:type="dxa"/>
+            <w:tcBorders>
+              <w:top w:val="dotted" w:sz="4" w:space="0" w:color="auto"/>
+              <w:bottom w:val="dotted" w:sz="4" w:space="0" w:color="auto"/>
+            </w:tcBorders>
+          </w:tcPr>
+          <w:p>
+            <w:pPr>
+              <w:spacing w:after="0"/>
+            </w:pPr>
+            <w:r>
+              <w:t>Vorbedingungen</w:t>
+            </w:r>
+          </w:p>
+        </w:tc>
+        <w:tc>
+          <w:tcPr>
+            <w:tcW w:w="7272" w:type="dxa"/>
+            <w:tcBorders>
+              <w:top w:val="dotted" w:sz="4" w:space="0" w:color="auto"/>
+              <w:bottom w:val="dotted" w:sz="4" w:space="0" w:color="auto"/>
+            </w:tcBorders>
+          </w:tcPr>
+          <w:p>
+            <w:pPr>
+              <w:spacing w:after="0"/>
+              <w:jc w:val="both"/>
+            </w:pPr>
+            <w:r>
+              <w:t>T-02 sollte funktionieren</w:t>
+            </w:r>
+          </w:p>
+        </w:tc>
+      </w:tr>
+      <w:tr>
+        <w:tc>
+          <w:tcPr>
+            <w:tcW w:w="2020" w:type="dxa"/>
+            <w:tcBorders>
+              <w:top w:val="dotted" w:sz="4" w:space="0" w:color="auto"/>
+              <w:bottom w:val="dotted" w:sz="4" w:space="0" w:color="auto"/>
+            </w:tcBorders>
+          </w:tcPr>
+          <w:p>
+            <w:pPr>
+              <w:spacing w:after="0"/>
+            </w:pPr>
+            <w:r>
+              <w:t>Ablauf</w:t>
+            </w:r>
+          </w:p>
+        </w:tc>
+        <w:tc>
+          <w:tcPr>
+            <w:tcW w:w="7272" w:type="dxa"/>
+            <w:tcBorders>
+              <w:top w:val="dotted" w:sz="4" w:space="0" w:color="auto"/>
+              <w:bottom w:val="dotted" w:sz="4" w:space="0" w:color="auto"/>
+            </w:tcBorders>
+          </w:tcPr>
+          <w:p>
+            <w:pPr>
+              <w:spacing w:after="0"/>
+              <w:jc w:val="both"/>
+            </w:pPr>
+            <w:r>
+              <w:t xml:space="preserve">Wenn man mittels des Menüs auf einer Seite kommt, sollte man den Inhalt sehen, dass heisst Text, Bilder usw. </w:t>
+            </w:r>
+          </w:p>
+        </w:tc>
+      </w:tr>
+      <w:tr>
+        <w:tc>
+          <w:tcPr>
+            <w:tcW w:w="2020" w:type="dxa"/>
+            <w:tcBorders>
+              <w:top w:val="dotted" w:sz="4" w:space="0" w:color="auto"/>
+            </w:tcBorders>
+          </w:tcPr>
+          <w:p>
+            <w:pPr>
+              <w:spacing w:after="0"/>
+            </w:pPr>
+            <w:r>
+              <w:t>Erwartetes Resultat</w:t>
+            </w:r>
+          </w:p>
+        </w:tc>
+        <w:tc>
+          <w:tcPr>
+            <w:tcW w:w="7272" w:type="dxa"/>
+            <w:tcBorders>
+              <w:top w:val="dotted" w:sz="4" w:space="0" w:color="auto"/>
+            </w:tcBorders>
+          </w:tcPr>
+          <w:p>
+            <w:pPr>
+              <w:spacing w:after="0"/>
+              <w:jc w:val="both"/>
+              <w:rPr>
+                <w:rFonts w:ascii="Cambria" w:hAnsi="Cambria"/>
+              </w:rPr>
+            </w:pPr>
+            <w:r>
+              <w:t>Die Seiten sind nicht leer.</w:t>
+            </w:r>
+          </w:p>
+        </w:tc>
+      </w:tr>
+    </w:tbl>
     <w:p>
       <w:pPr>
         <w:spacing w:after="160" w:line="259" w:lineRule="auto"/>
@@ -4189,39 +4216,293 @@
         <w:br w:type="page"/>
       </w:r>
     </w:p>
+    <w:tbl>
+      <w:tblPr>
+        <w:tblpPr w:leftFromText="141" w:rightFromText="141" w:vertAnchor="text" w:horzAnchor="margin" w:tblpY="-531"/>
+        <w:tblW w:w="9292" w:type="dxa"/>
+        <w:tblLook w:val="04A0" w:firstRow="1" w:lastRow="0" w:firstColumn="1" w:lastColumn="0" w:noHBand="0" w:noVBand="1"/>
+      </w:tblPr>
+      <w:tblGrid>
+        <w:gridCol w:w="2020"/>
+        <w:gridCol w:w="7272"/>
+      </w:tblGrid>
+      <w:tr>
+        <w:tc>
+          <w:tcPr>
+            <w:tcW w:w="2020" w:type="dxa"/>
+            <w:tcBorders>
+              <w:bottom w:val="single" w:sz="4" w:space="0" w:color="auto"/>
+            </w:tcBorders>
+          </w:tcPr>
+          <w:p>
+            <w:pPr>
+              <w:rPr>
+                <w:color w:val="00B0F0"/>
+              </w:rPr>
+            </w:pPr>
+            <w:r>
+              <w:rPr>
+                <w:color w:val="00B0F0"/>
+              </w:rPr>
+              <w:lastRenderedPageBreak/>
+              <w:t>Abschnitt</w:t>
+            </w:r>
+          </w:p>
+        </w:tc>
+        <w:tc>
+          <w:tcPr>
+            <w:tcW w:w="7272" w:type="dxa"/>
+            <w:tcBorders>
+              <w:bottom w:val="single" w:sz="4" w:space="0" w:color="auto"/>
+            </w:tcBorders>
+          </w:tcPr>
+          <w:p>
+            <w:pPr>
+              <w:rPr>
+                <w:color w:val="00B0F0"/>
+              </w:rPr>
+            </w:pPr>
+            <w:r>
+              <w:rPr>
+                <w:color w:val="00B0F0"/>
+              </w:rPr>
+              <w:t>Inhalt</w:t>
+            </w:r>
+          </w:p>
+        </w:tc>
+      </w:tr>
+      <w:tr>
+        <w:tc>
+          <w:tcPr>
+            <w:tcW w:w="2020" w:type="dxa"/>
+            <w:tcBorders>
+              <w:top w:val="single" w:sz="4" w:space="0" w:color="auto"/>
+              <w:bottom w:val="dotted" w:sz="4" w:space="0" w:color="auto"/>
+            </w:tcBorders>
+          </w:tcPr>
+          <w:p>
+            <w:pPr>
+              <w:spacing w:after="0"/>
+            </w:pPr>
+            <w:r>
+              <w:t>ID</w:t>
+            </w:r>
+          </w:p>
+        </w:tc>
+        <w:tc>
+          <w:tcPr>
+            <w:tcW w:w="7272" w:type="dxa"/>
+            <w:tcBorders>
+              <w:top w:val="single" w:sz="4" w:space="0" w:color="auto"/>
+              <w:bottom w:val="dotted" w:sz="4" w:space="0" w:color="auto"/>
+            </w:tcBorders>
+          </w:tcPr>
+          <w:p>
+            <w:pPr>
+              <w:spacing w:after="0"/>
+              <w:rPr>
+                <w:lang w:val="fr-CH"/>
+              </w:rPr>
+            </w:pPr>
+            <w:r>
+              <w:rPr>
+                <w:noProof/>
+                <w:lang w:val="fr-CH"/>
+              </w:rPr>
+              <w:t>T-0</w:t>
+            </w:r>
+            <w:r>
+              <w:rPr>
+                <w:noProof/>
+                <w:lang w:val="fr-CH"/>
+              </w:rPr>
+              <w:t>4</w:t>
+            </w:r>
+          </w:p>
+        </w:tc>
+      </w:tr>
+      <w:tr>
+        <w:tc>
+          <w:tcPr>
+            <w:tcW w:w="2020" w:type="dxa"/>
+            <w:tcBorders>
+              <w:top w:val="dotted" w:sz="4" w:space="0" w:color="auto"/>
+              <w:bottom w:val="dotted" w:sz="4" w:space="0" w:color="auto"/>
+            </w:tcBorders>
+          </w:tcPr>
+          <w:p>
+            <w:pPr>
+              <w:spacing w:after="0"/>
+            </w:pPr>
+            <w:r>
+              <w:t>Vorbedingungen</w:t>
+            </w:r>
+          </w:p>
+        </w:tc>
+        <w:tc>
+          <w:tcPr>
+            <w:tcW w:w="7272" w:type="dxa"/>
+            <w:tcBorders>
+              <w:top w:val="dotted" w:sz="4" w:space="0" w:color="auto"/>
+              <w:bottom w:val="dotted" w:sz="4" w:space="0" w:color="auto"/>
+            </w:tcBorders>
+          </w:tcPr>
+          <w:p>
+            <w:pPr>
+              <w:spacing w:after="0"/>
+              <w:jc w:val="both"/>
+            </w:pPr>
+            <w:r>
+              <w:t>T-0</w:t>
+            </w:r>
+            <w:r>
+              <w:t>3</w:t>
+            </w:r>
+            <w:r>
+              <w:t xml:space="preserve"> sollte funktionieren</w:t>
+            </w:r>
+          </w:p>
+        </w:tc>
+      </w:tr>
+      <w:tr>
+        <w:tc>
+          <w:tcPr>
+            <w:tcW w:w="2020" w:type="dxa"/>
+            <w:tcBorders>
+              <w:top w:val="dotted" w:sz="4" w:space="0" w:color="auto"/>
+              <w:bottom w:val="dotted" w:sz="4" w:space="0" w:color="auto"/>
+            </w:tcBorders>
+          </w:tcPr>
+          <w:p>
+            <w:pPr>
+              <w:spacing w:after="0"/>
+            </w:pPr>
+            <w:r>
+              <w:t>Ablauf</w:t>
+            </w:r>
+          </w:p>
+        </w:tc>
+        <w:tc>
+          <w:tcPr>
+            <w:tcW w:w="7272" w:type="dxa"/>
+            <w:tcBorders>
+              <w:top w:val="dotted" w:sz="4" w:space="0" w:color="auto"/>
+              <w:bottom w:val="dotted" w:sz="4" w:space="0" w:color="auto"/>
+            </w:tcBorders>
+          </w:tcPr>
+          <w:p>
+            <w:pPr>
+              <w:spacing w:after="0"/>
+              <w:jc w:val="both"/>
+            </w:pPr>
+            <w:r>
+              <w:t>Wenn man auf der Seite Rules kommt, sollte man Chuck Norris Witze und das verlinkte PDF sehen sollen.</w:t>
+            </w:r>
+            <w:r>
+              <w:t xml:space="preserve"> </w:t>
+            </w:r>
+          </w:p>
+        </w:tc>
+      </w:tr>
+      <w:tr>
+        <w:tc>
+          <w:tcPr>
+            <w:tcW w:w="2020" w:type="dxa"/>
+            <w:tcBorders>
+              <w:top w:val="dotted" w:sz="4" w:space="0" w:color="auto"/>
+            </w:tcBorders>
+          </w:tcPr>
+          <w:p>
+            <w:pPr>
+              <w:spacing w:after="0"/>
+            </w:pPr>
+            <w:r>
+              <w:t>Erwartetes Resultat</w:t>
+            </w:r>
+          </w:p>
+        </w:tc>
+        <w:tc>
+          <w:tcPr>
+            <w:tcW w:w="7272" w:type="dxa"/>
+            <w:tcBorders>
+              <w:top w:val="dotted" w:sz="4" w:space="0" w:color="auto"/>
+            </w:tcBorders>
+          </w:tcPr>
+          <w:p>
+            <w:pPr>
+              <w:spacing w:after="0"/>
+              <w:jc w:val="both"/>
+            </w:pPr>
+            <w:r>
+              <w:t xml:space="preserve">Man sieht </w:t>
+            </w:r>
+            <w:r>
+              <w:t>C</w:t>
+            </w:r>
+            <w:r>
+              <w:t>huck Norris Witze</w:t>
+            </w:r>
+            <w:r>
+              <w:t xml:space="preserve"> und das verlinkte PDF-Dokument.</w:t>
+            </w:r>
+          </w:p>
+        </w:tc>
+      </w:tr>
+    </w:tbl>
+    <w:p>
+      <w:pPr>
+        <w:spacing w:after="160" w:line="259" w:lineRule="auto"/>
+        <w:rPr>
+          <w:rFonts w:eastAsiaTheme="majorEastAsia" w:cstheme="majorBidi"/>
+          <w:b/>
+          <w:color w:val="000000" w:themeColor="text1"/>
+          <w:sz w:val="42"/>
+          <w:szCs w:val="42"/>
+        </w:rPr>
+      </w:pPr>
+    </w:p>
+    <w:p>
+      <w:pPr>
+        <w:spacing w:after="160" w:line="259" w:lineRule="auto"/>
+        <w:rPr>
+          <w:rFonts w:eastAsiaTheme="majorEastAsia" w:cstheme="majorBidi"/>
+          <w:b/>
+          <w:color w:val="000000" w:themeColor="text1"/>
+          <w:sz w:val="42"/>
+          <w:szCs w:val="42"/>
+        </w:rPr>
+      </w:pPr>
+    </w:p>
+    <w:p>
+      <w:pPr>
+        <w:spacing w:after="160" w:line="259" w:lineRule="auto"/>
+        <w:rPr>
+          <w:rFonts w:eastAsiaTheme="majorEastAsia" w:cstheme="majorBidi"/>
+          <w:b/>
+          <w:color w:val="000000" w:themeColor="text1"/>
+          <w:sz w:val="42"/>
+          <w:szCs w:val="42"/>
+        </w:rPr>
+      </w:pPr>
+    </w:p>
     <w:p>
       <w:pPr>
         <w:pStyle w:val="berschrift1"/>
       </w:pPr>
       <w:bookmarkStart w:id="67" w:name="_Toc76134706"/>
       <w:r>
-        <w:lastRenderedPageBreak/>
         <w:t>Fazit</w:t>
       </w:r>
       <w:bookmarkEnd w:id="67"/>
     </w:p>
     <w:p>
-      <w:pPr>
-        <w:rPr>
-          <w:highlight w:val="yellow"/>
-        </w:rPr>
-      </w:pPr>
-      <w:r>
-        <w:rPr>
-          <w:highlight w:val="yellow"/>
-        </w:rPr>
+      <w:r>
         <w:t xml:space="preserve">Hier kommt </w:t>
       </w:r>
       <w:r>
-        <w:rPr>
-          <w:highlight w:val="yellow"/>
-        </w:rPr>
         <w:t>deine</w:t>
       </w:r>
       <w:r>
-        <w:rPr>
-          <w:highlight w:val="yellow"/>
-        </w:rPr>
         <w:t xml:space="preserve"> Reflexion zum Projekt. </w:t>
       </w:r>
     </w:p>
@@ -4233,21 +4514,12 @@
           <w:numId w:val="38"/>
         </w:numPr>
         <w:spacing w:after="200" w:line="276" w:lineRule="auto"/>
-        <w:rPr>
-          <w:highlight w:val="yellow"/>
-        </w:rPr>
-      </w:pPr>
-      <w:r>
-        <w:rPr>
-          <w:highlight w:val="yellow"/>
-        </w:rPr>
-        <w:t>Was lief gut/schlecht</w:t>
-      </w:r>
-      <w:r>
-        <w:rPr>
-          <w:highlight w:val="yellow"/>
-        </w:rPr>
-        <w:t>?</w:t>
+      </w:pPr>
+      <w:r>
+        <w:t>Es lief alles gut, ich konnte sehr viel neues lernen.</w:t>
+      </w:r>
+      <w:r>
+        <w:t xml:space="preserve"> Am Anfang was ich nicht sehr produktiv, doch danach war ich produktiver.</w:t>
       </w:r>
     </w:p>
     <w:p>
@@ -4258,21 +4530,9 @@
           <w:numId w:val="38"/>
         </w:numPr>
         <w:spacing w:after="200" w:line="276" w:lineRule="auto"/>
-        <w:rPr>
-          <w:highlight w:val="yellow"/>
-        </w:rPr>
-      </w:pPr>
-      <w:r>
-        <w:rPr>
-          <w:highlight w:val="yellow"/>
-        </w:rPr>
-        <w:t>Hast du deine Ziele erreicht?</w:t>
-      </w:r>
-      <w:r>
-        <w:rPr>
-          <w:highlight w:val="yellow"/>
-        </w:rPr>
-        <w:t xml:space="preserve"> </w:t>
+      </w:pPr>
+      <w:r>
+        <w:t>Ich konnte glücklicherweise alle meine Ziele erreichen.</w:t>
       </w:r>
     </w:p>
     <w:p>
@@ -4283,27 +4543,9 @@
           <w:numId w:val="38"/>
         </w:numPr>
         <w:spacing w:after="200" w:line="276" w:lineRule="auto"/>
-        <w:rPr>
-          <w:highlight w:val="yellow"/>
-        </w:rPr>
-      </w:pPr>
-      <w:r>
-        <w:rPr>
-          <w:highlight w:val="yellow"/>
-        </w:rPr>
-        <w:t xml:space="preserve">Wie </w:t>
-      </w:r>
-      <w:r>
-        <w:rPr>
-          <w:highlight w:val="yellow"/>
-        </w:rPr>
-        <w:t>bist du</w:t>
-      </w:r>
-      <w:r>
-        <w:rPr>
-          <w:highlight w:val="yellow"/>
-        </w:rPr>
-        <w:t xml:space="preserve"> mit dem Endergebnis zufrieden?</w:t>
+      </w:pPr>
+      <w:r>
+        <w:t>Ich bin zufrieden mit meiner Website.</w:t>
       </w:r>
     </w:p>
     <w:p>
@@ -4314,33 +4556,15 @@
           <w:numId w:val="38"/>
         </w:numPr>
         <w:spacing w:after="200" w:line="276" w:lineRule="auto"/>
-        <w:rPr>
-          <w:highlight w:val="yellow"/>
-        </w:rPr>
-      </w:pPr>
-      <w:r>
-        <w:rPr>
-          <w:highlight w:val="yellow"/>
-        </w:rPr>
-        <w:t>Was hast</w:t>
-      </w:r>
-      <w:r>
-        <w:rPr>
-          <w:highlight w:val="yellow"/>
-        </w:rPr>
-        <w:t xml:space="preserve"> </w:t>
-      </w:r>
-      <w:r>
-        <w:rPr>
-          <w:highlight w:val="yellow"/>
-        </w:rPr>
-        <w:t>du</w:t>
-      </w:r>
-      <w:r>
-        <w:rPr>
-          <w:highlight w:val="yellow"/>
-        </w:rPr>
-        <w:t xml:space="preserve"> gelernt?</w:t>
+      </w:pPr>
+      <w:r>
+        <w:t xml:space="preserve">Ich habe gelernt, wie man eine API in einer Website implementiert. Dazu habe ich auch </w:t>
+      </w:r>
+      <w:r>
+        <w:t>gelernt,</w:t>
+      </w:r>
+      <w:r>
+        <w:t xml:space="preserve"> wie man einzelne Dinge mittels Klassen in Css designt. Ich konnte auch noch lernen, wie man eine Website Responsive macht.</w:t>
       </w:r>
     </w:p>
     <w:p>
@@ -4351,34 +4575,9 @@
           <w:numId w:val="38"/>
         </w:numPr>
         <w:spacing w:after="200" w:line="276" w:lineRule="auto"/>
-        <w:rPr>
-          <w:highlight w:val="yellow"/>
-        </w:rPr>
-      </w:pPr>
-      <w:r>
-        <w:rPr>
-          <w:highlight w:val="yellow"/>
-        </w:rPr>
-        <w:t>Was würdest du nächstes Mal anders machen?</w:t>
-      </w:r>
-    </w:p>
-    <w:p>
-      <w:pPr>
-        <w:pStyle w:val="Listenabsatz"/>
-        <w:numPr>
-          <w:ilvl w:val="0"/>
-          <w:numId w:val="38"/>
-        </w:numPr>
-        <w:spacing w:after="200" w:line="276" w:lineRule="auto"/>
-        <w:rPr>
-          <w:highlight w:val="yellow"/>
-        </w:rPr>
-      </w:pPr>
-      <w:r>
-        <w:rPr>
-          <w:highlight w:val="yellow"/>
-        </w:rPr>
-        <w:t>Usw.</w:t>
+      </w:pPr>
+      <w:r>
+        <w:t>Ich würde wie eben schon gesagt etwas produktiver anfangen, denn vielleicht wäre meine Website dadurch noch besser geworden.</w:t>
       </w:r>
     </w:p>
     <w:sdt>
@@ -7423,7 +7622,7 @@
     <w:name w:val="Normal"/>
     <w:aliases w:val="Lauftext"/>
     <w:qFormat/>
-    <w:rsid w:val="008573F0"/>
+    <w:rsid w:val="001842E0"/>
     <w:pPr>
       <w:spacing w:after="240" w:line="240" w:lineRule="auto"/>
     </w:pPr>

</xml_diff>